<commit_message>
fix login with jwt
</commit_message>
<xml_diff>
--- a/Note_Project/ghi-chu_cach-run _tu-lieu_project.docx
+++ b/Note_Project/ghi-chu_cach-run _tu-lieu_project.docx
@@ -394,8 +394,29 @@
         </w:numPr>
       </w:pPr>
       <w:r>
+        <w:t>php artisan jwt:secret</w:t>
+      </w:r>
+    </w:p>
+    <w:p>
+      <w:pPr>
+        <w:pStyle w:val="ListParagraph"/>
+        <w:numPr>
+          <w:ilvl w:val="6"/>
+          <w:numId w:val="12"/>
+        </w:numPr>
+      </w:pPr>
+      <w:r>
         <w:t>Php artisan server</w:t>
       </w:r>
+    </w:p>
+    <w:p>
+      <w:pPr>
+        <w:pStyle w:val="ListParagraph"/>
+        <w:numPr>
+          <w:ilvl w:val="6"/>
+          <w:numId w:val="12"/>
+        </w:numPr>
+      </w:pPr>
     </w:p>
     <w:p>
       <w:pPr>
@@ -455,6 +476,7 @@
         <w:pStyle w:val="Heading1"/>
       </w:pPr>
       <w:r>
+        <w:lastRenderedPageBreak/>
         <w:t>Lưu ý khi sử dụng , chạy dự án</w:t>
       </w:r>
     </w:p>
@@ -475,7 +497,6 @@
         <w:rPr>
           <w:color w:val="FF0000"/>
         </w:rPr>
-        <w:lastRenderedPageBreak/>
         <w:t xml:space="preserve">Laravel plugin </w:t>
       </w:r>
       <w:r>

</xml_diff>